<commit_message>
Final updates and formatting
</commit_message>
<xml_diff>
--- a/Final Report.docx
+++ b/Final Report.docx
@@ -83,7 +83,37 @@
           <w:szCs w:val="24"/>
           <w:lang w:val="en-US"/>
         </w:rPr>
-        <w:t>Introduction to Machine Learning</w:t>
+        <w:t>Fundamentals</w:t>
+      </w:r>
+      <w:r>
+        <w:rPr>
+          <w:rFonts w:cstheme="minorHAnsi"/>
+          <w:b/>
+          <w:sz w:val="24"/>
+          <w:szCs w:val="24"/>
+          <w:lang w:val="en-US"/>
+        </w:rPr>
+        <w:t xml:space="preserve"> o</w:t>
+      </w:r>
+      <w:r>
+        <w:rPr>
+          <w:rFonts w:cstheme="minorHAnsi"/>
+          <w:b/>
+          <w:sz w:val="24"/>
+          <w:szCs w:val="24"/>
+          <w:lang w:val="en-US"/>
+        </w:rPr>
+        <w:t>f</w:t>
+      </w:r>
+      <w:r>
+        <w:rPr>
+          <w:rFonts w:cstheme="minorHAnsi"/>
+          <w:b/>
+          <w:sz w:val="24"/>
+          <w:szCs w:val="24"/>
+          <w:lang w:val="en-US"/>
+        </w:rPr>
+        <w:t xml:space="preserve"> Machine Learning</w:t>
       </w:r>
     </w:p>
     <w:p>
@@ -487,7 +517,21 @@
           <w:rFonts w:cstheme="minorHAnsi"/>
           <w:lang w:val="en-US"/>
         </w:rPr>
-        <w:t xml:space="preserve">The goal of this competition is to achieve the best possible performance in a model to predict different font types. As features, we are provided with inherent characteristics of observations of each of the different fonts. Overall performance will be measured by accuracy on provided testing data. </w:t>
+        <w:t xml:space="preserve">The </w:t>
+      </w:r>
+      <w:r>
+        <w:rPr>
+          <w:rFonts w:cstheme="minorHAnsi"/>
+          <w:lang w:val="en-US"/>
+        </w:rPr>
+        <w:t xml:space="preserve">competition goal </w:t>
+      </w:r>
+      <w:r>
+        <w:rPr>
+          <w:rFonts w:cstheme="minorHAnsi"/>
+          <w:lang w:val="en-US"/>
+        </w:rPr>
+        <w:t xml:space="preserve">is to achieve the best possible performance in a model to predict different font types. As features, we are provided with inherent characteristics of observations of each of the different fonts. Overall performance will be measured by accuracy on provided testing data. </w:t>
       </w:r>
     </w:p>
     <w:p>
@@ -542,6 +586,80 @@
         </w:rPr>
         <w:t xml:space="preserve"> </w:t>
       </w:r>
+      <w:r>
+        <w:rPr>
+          <w:rFonts w:cstheme="minorHAnsi"/>
+          <w:lang w:val="en-US"/>
+        </w:rPr>
+        <w:t xml:space="preserve">Base models are naïve bayes and logistic regression. Code and performance </w:t>
+      </w:r>
+      <w:r>
+        <w:rPr>
+          <w:rFonts w:cstheme="minorHAnsi"/>
+          <w:lang w:val="en-US"/>
+        </w:rPr>
+        <w:t>will be r</w:t>
+      </w:r>
+      <w:r>
+        <w:rPr>
+          <w:rFonts w:cstheme="minorHAnsi"/>
+          <w:lang w:val="en-US"/>
+        </w:rPr>
+        <w:t>ecorded in the `</w:t>
+      </w:r>
+      <w:proofErr w:type="spellStart"/>
+      <w:r>
+        <w:rPr>
+          <w:rFonts w:cstheme="minorHAnsi"/>
+          <w:lang w:val="en-US"/>
+        </w:rPr>
+        <w:t>BaseModels</w:t>
+      </w:r>
+      <w:proofErr w:type="spellEnd"/>
+      <w:r>
+        <w:rPr>
+          <w:rFonts w:cstheme="minorHAnsi"/>
+          <w:lang w:val="en-US"/>
+        </w:rPr>
+        <w:t xml:space="preserve">` notebook. </w:t>
+      </w:r>
+      <w:r>
+        <w:rPr>
+          <w:rFonts w:cstheme="minorHAnsi"/>
+          <w:lang w:val="en-US"/>
+        </w:rPr>
+        <w:t xml:space="preserve">Improved models are different types and combinations and parameter settings of neural networks. Their performance is recorded in </w:t>
+      </w:r>
+      <w:r>
+        <w:rPr>
+          <w:rFonts w:cstheme="minorHAnsi"/>
+          <w:lang w:val="en-US"/>
+        </w:rPr>
+        <w:t>`</w:t>
+      </w:r>
+      <w:proofErr w:type="spellStart"/>
+      <w:r>
+        <w:rPr>
+          <w:rFonts w:cstheme="minorHAnsi"/>
+          <w:lang w:val="en-US"/>
+        </w:rPr>
+        <w:t>I</w:t>
+      </w:r>
+      <w:r>
+        <w:rPr>
+          <w:rFonts w:cstheme="minorHAnsi"/>
+          <w:lang w:val="en-US"/>
+        </w:rPr>
+        <w:t>mprovedModels</w:t>
+      </w:r>
+      <w:proofErr w:type="spellEnd"/>
+      <w:r>
+        <w:rPr>
+          <w:rFonts w:cstheme="minorHAnsi"/>
+          <w:lang w:val="en-US"/>
+        </w:rPr>
+        <w:t xml:space="preserve">` notebook. </w:t>
+      </w:r>
     </w:p>
     <w:p>
       <w:pPr>
@@ -556,44 +674,220 @@
           <w:rFonts w:cstheme="minorHAnsi"/>
           <w:lang w:val="en-US"/>
         </w:rPr>
-        <w:t xml:space="preserve">Base models are naïve bayes and logistic regression. Code and performance </w:t>
-      </w:r>
-      <w:r>
-        <w:rPr>
-          <w:rFonts w:cstheme="minorHAnsi"/>
-          <w:lang w:val="en-US"/>
-        </w:rPr>
-        <w:t>will be r</w:t>
-      </w:r>
-      <w:r>
-        <w:rPr>
-          <w:rFonts w:cstheme="minorHAnsi"/>
-          <w:lang w:val="en-US"/>
-        </w:rPr>
-        <w:t>ecorded in the `</w:t>
+        <w:t>Before starting with any model building, the data is normalized and split into training (70%) and validation (30%) sets. The validation set is used to predict model performance in the test set. Its predictions have been found to be very accurate and overall performance can be estimated with just the validation set.</w:t>
+      </w:r>
+      <w:bookmarkEnd w:id="0"/>
+    </w:p>
+    <w:p>
+      <w:pPr>
+        <w:jc w:val="both"/>
+        <w:rPr>
+          <w:rFonts w:cstheme="minorHAnsi"/>
+          <w:b/>
+          <w:color w:val="4472C4" w:themeColor="accent1"/>
+          <w:lang w:val="en-US"/>
+        </w:rPr>
+      </w:pPr>
+      <w:bookmarkStart w:id="1" w:name="_Hlk58679021"/>
+      <w:r>
+        <w:rPr>
+          <w:rFonts w:cstheme="minorHAnsi"/>
+          <w:b/>
+          <w:color w:val="4472C4" w:themeColor="accent1"/>
+          <w:lang w:val="en-US"/>
+        </w:rPr>
+        <w:t>3</w:t>
+      </w:r>
+      <w:r>
+        <w:rPr>
+          <w:rFonts w:cstheme="minorHAnsi"/>
+          <w:b/>
+          <w:color w:val="4472C4" w:themeColor="accent1"/>
+          <w:lang w:val="en-US"/>
+        </w:rPr>
+        <w:t xml:space="preserve">. </w:t>
+      </w:r>
+      <w:r>
+        <w:rPr>
+          <w:rFonts w:cstheme="minorHAnsi"/>
+          <w:b/>
+          <w:color w:val="4472C4" w:themeColor="accent1"/>
+          <w:lang w:val="en-US"/>
+        </w:rPr>
+        <w:t>Models, performance and prediction</w:t>
+      </w:r>
+    </w:p>
+    <w:p>
+      <w:pPr>
+        <w:jc w:val="both"/>
+        <w:rPr>
+          <w:rFonts w:cstheme="minorHAnsi"/>
+          <w:lang w:val="en-US"/>
+        </w:rPr>
+      </w:pPr>
+      <w:r>
+        <w:rPr>
+          <w:rFonts w:cstheme="minorHAnsi"/>
+          <w:lang w:val="en-US"/>
+        </w:rPr>
+        <w:t xml:space="preserve">The general </w:t>
+      </w:r>
+      <w:bookmarkEnd w:id="1"/>
+      <w:r>
+        <w:rPr>
+          <w:rFonts w:cstheme="minorHAnsi"/>
+          <w:lang w:val="en-US"/>
+        </w:rPr>
+        <w:t xml:space="preserve">approach to the problem consisted of three main steps: computing base models, training neural </w:t>
+      </w:r>
+      <w:r>
+        <w:rPr>
+          <w:rFonts w:cstheme="minorHAnsi"/>
+          <w:lang w:val="en-US"/>
+        </w:rPr>
+        <w:t>networks and</w:t>
+      </w:r>
+      <w:r>
+        <w:rPr>
+          <w:rFonts w:cstheme="minorHAnsi"/>
+          <w:lang w:val="en-US"/>
+        </w:rPr>
+        <w:t xml:space="preserve"> performing PCA on the dataset before training the models.</w:t>
+      </w:r>
+      <w:r>
+        <w:rPr>
+          <w:rStyle w:val="FootnoteReference"/>
+          <w:rFonts w:cstheme="minorHAnsi"/>
+          <w:lang w:val="en-US"/>
+        </w:rPr>
+        <w:footnoteReference w:id="1"/>
+      </w:r>
+    </w:p>
+    <w:p>
+      <w:pPr>
+        <w:jc w:val="both"/>
+        <w:rPr>
+          <w:rFonts w:cstheme="minorHAnsi"/>
+          <w:lang w:val="en-US"/>
+        </w:rPr>
+      </w:pPr>
+      <w:r>
+        <w:rPr>
+          <w:rFonts w:cstheme="minorHAnsi"/>
+          <w:lang w:val="en-US"/>
+        </w:rPr>
+        <w:t xml:space="preserve">Regarding the performance of base models, it can be said that it is suboptimal. Naïve bayes had a predicted performance of 0.309 and the true score was 0.323. For the logistic model, these numbers were 0.470 and 0.466 </w:t>
       </w:r>
       <w:proofErr w:type="spellStart"/>
-      <w:r>
-        <w:rPr>
-          <w:rFonts w:cstheme="minorHAnsi"/>
-          <w:lang w:val="en-US"/>
-        </w:rPr>
-        <w:t>BaseModels</w:t>
+      <w:proofErr w:type="gramStart"/>
+      <w:r>
+        <w:rPr>
+          <w:rFonts w:cstheme="minorHAnsi"/>
+          <w:lang w:val="en-US"/>
+        </w:rPr>
+        <w:t>respectively.In</w:t>
       </w:r>
       <w:proofErr w:type="spellEnd"/>
-      <w:r>
-        <w:rPr>
-          <w:rFonts w:cstheme="minorHAnsi"/>
-          <w:lang w:val="en-US"/>
-        </w:rPr>
-        <w:t xml:space="preserve">` notebook. </w:t>
-      </w:r>
-      <w:r>
-        <w:rPr>
-          <w:rFonts w:cstheme="minorHAnsi"/>
-          <w:lang w:val="en-US"/>
-        </w:rPr>
-        <w:t xml:space="preserve">Improved models are different types and combinations and parameter settings of neural networks. Their performance is recorded in </w:t>
+      <w:proofErr w:type="gramEnd"/>
+      <w:r>
+        <w:rPr>
+          <w:rFonts w:cstheme="minorHAnsi"/>
+          <w:lang w:val="en-US"/>
+        </w:rPr>
+        <w:t xml:space="preserve"> the case of neural networks, </w:t>
+      </w:r>
+      <w:r>
+        <w:rPr>
+          <w:rFonts w:cstheme="minorHAnsi"/>
+          <w:lang w:val="en-US"/>
+        </w:rPr>
+        <w:t>several approaches were taken. First, parameters were trie</w:t>
+      </w:r>
+      <w:r>
+        <w:rPr>
+          <w:rFonts w:cstheme="minorHAnsi"/>
+          <w:lang w:val="en-US"/>
+        </w:rPr>
+        <w:t>d</w:t>
+      </w:r>
+      <w:r>
+        <w:rPr>
+          <w:rFonts w:cstheme="minorHAnsi"/>
+          <w:lang w:val="en-US"/>
+        </w:rPr>
+        <w:t xml:space="preserve"> at random which initially brought significant performance improvements (up to 0.669</w:t>
+      </w:r>
+      <w:r>
+        <w:rPr>
+          <w:rFonts w:cstheme="minorHAnsi"/>
+          <w:lang w:val="en-US"/>
+        </w:rPr>
+        <w:t>)</w:t>
+      </w:r>
+      <w:r>
+        <w:rPr>
+          <w:rFonts w:cstheme="minorHAnsi"/>
+          <w:lang w:val="en-US"/>
+        </w:rPr>
+        <w:t xml:space="preserve"> </w:t>
+      </w:r>
+    </w:p>
+    <w:p>
+      <w:pPr>
+        <w:jc w:val="both"/>
+        <w:rPr>
+          <w:rFonts w:cstheme="minorHAnsi"/>
+          <w:lang w:val="en-US"/>
+        </w:rPr>
+      </w:pPr>
+      <w:r>
+        <w:rPr>
+          <w:rFonts w:cstheme="minorHAnsi"/>
+          <w:lang w:val="en-US"/>
+        </w:rPr>
+        <w:t>A bottleneck was experienced when trying to train several different neural networks using a for loop and varying parameter</w:t>
+      </w:r>
+      <w:r>
+        <w:rPr>
+          <w:rFonts w:cstheme="minorHAnsi"/>
+          <w:lang w:val="en-US"/>
+        </w:rPr>
+        <w:t>s</w:t>
+      </w:r>
+      <w:r>
+        <w:rPr>
+          <w:rFonts w:cstheme="minorHAnsi"/>
+          <w:lang w:val="en-US"/>
+        </w:rPr>
+        <w:t>. The reason for this was computing power. For this reason, only certain parameter settings were iterated over, thus creating 40 networks to compare</w:t>
+      </w:r>
+      <w:r>
+        <w:rPr>
+          <w:rFonts w:cstheme="minorHAnsi"/>
+          <w:lang w:val="en-US"/>
+        </w:rPr>
+        <w:t xml:space="preserve"> and </w:t>
+      </w:r>
+      <w:r>
+        <w:rPr>
+          <w:rFonts w:cstheme="minorHAnsi"/>
+          <w:lang w:val="en-US"/>
+        </w:rPr>
+        <w:t>creating the need</w:t>
+      </w:r>
+      <w:r>
+        <w:rPr>
+          <w:rFonts w:cstheme="minorHAnsi"/>
+          <w:lang w:val="en-US"/>
+        </w:rPr>
+        <w:t xml:space="preserve"> to use</w:t>
+      </w:r>
+      <w:r>
+        <w:rPr>
+          <w:rFonts w:cstheme="minorHAnsi"/>
+          <w:lang w:val="en-US"/>
+        </w:rPr>
+        <w:t xml:space="preserve"> </w:t>
       </w:r>
       <w:proofErr w:type="spellStart"/>
       <w:r>
@@ -601,7 +895,7 @@
           <w:rFonts w:cstheme="minorHAnsi"/>
           <w:lang w:val="en-US"/>
         </w:rPr>
-        <w:t>ÌmprovedModels</w:t>
+        <w:t>RandomizedSearchCV</w:t>
       </w:r>
       <w:proofErr w:type="spellEnd"/>
       <w:r>
@@ -609,7 +903,49 @@
           <w:rFonts w:cstheme="minorHAnsi"/>
           <w:lang w:val="en-US"/>
         </w:rPr>
-        <w:t xml:space="preserve">` notebook. </w:t>
+        <w:t xml:space="preserve"> as well</w:t>
+      </w:r>
+      <w:r>
+        <w:rPr>
+          <w:rFonts w:cstheme="minorHAnsi"/>
+          <w:lang w:val="en-US"/>
+        </w:rPr>
+        <w:t xml:space="preserve">. </w:t>
+      </w:r>
+      <w:r>
+        <w:rPr>
+          <w:rFonts w:cstheme="minorHAnsi"/>
+          <w:lang w:val="en-US"/>
+        </w:rPr>
+        <w:t>Afterwards, deep neural networks were tried by hand by using Google Collab notebooks as additional computing power. Performance for each of these tests is found in `NNetworkTests</w:t>
+      </w:r>
+      <w:r>
+        <w:rPr>
+          <w:rFonts w:cstheme="minorHAnsi"/>
+          <w:lang w:val="en-US"/>
+        </w:rPr>
+        <w:t>1-2</w:t>
+      </w:r>
+      <w:r>
+        <w:rPr>
+          <w:rFonts w:cstheme="minorHAnsi"/>
+          <w:lang w:val="en-US"/>
+        </w:rPr>
+        <w:t>` notebook</w:t>
+      </w:r>
+      <w:r>
+        <w:rPr>
+          <w:rFonts w:cstheme="minorHAnsi"/>
+          <w:lang w:val="en-US"/>
+        </w:rPr>
+        <w:t>s (one for local and one for google collab models)</w:t>
+      </w:r>
+      <w:r>
+        <w:rPr>
+          <w:rFonts w:cstheme="minorHAnsi"/>
+          <w:lang w:val="en-US"/>
+        </w:rPr>
+        <w:t>.</w:t>
       </w:r>
     </w:p>
     <w:p>
@@ -625,9 +961,36 @@
           <w:rFonts w:cstheme="minorHAnsi"/>
           <w:lang w:val="en-US"/>
         </w:rPr>
-        <w:t>Before starting with any model building, the data is normalized and split into training (70%) and validation (30%) sets. The validation set is used to predict model performance in the test set. Its predictions have been found to be very accurate and overall performance can be estimated with just the validation set.</w:t>
-      </w:r>
-      <w:bookmarkEnd w:id="0"/>
+        <w:t xml:space="preserve">Finally, PCA was </w:t>
+      </w:r>
+      <w:r>
+        <w:rPr>
+          <w:rFonts w:cstheme="minorHAnsi"/>
+          <w:lang w:val="en-US"/>
+        </w:rPr>
+        <w:t>also attempted to reduce the number of significant variables. A study was also conducted to determine the optimal number of principal components with regards to model performance. This number was found to be 203 components. Different neural networks were tried with different parameters to try to improve performance. A gradient boosting classifier was also tried but its performance was found to be much worse than neural networks (</w:t>
+      </w:r>
+      <w:r>
+        <w:rPr>
+          <w:rFonts w:cstheme="minorHAnsi"/>
+          <w:lang w:val="en-US"/>
+        </w:rPr>
+        <w:t>~</w:t>
+      </w:r>
+      <w:r>
+        <w:rPr>
+          <w:rFonts w:cstheme="minorHAnsi"/>
+          <w:lang w:val="en-US"/>
+        </w:rPr>
+        <w:t>50%</w:t>
+      </w:r>
+      <w:r>
+        <w:rPr>
+          <w:rFonts w:cstheme="minorHAnsi"/>
+          <w:lang w:val="en-US"/>
+        </w:rPr>
+        <w:t>).</w:t>
+      </w:r>
     </w:p>
     <w:p>
       <w:pPr>
@@ -646,7 +1009,7 @@
           <w:color w:val="4472C4" w:themeColor="accent1"/>
           <w:lang w:val="en-US"/>
         </w:rPr>
-        <w:t>3</w:t>
+        <w:t>4</w:t>
       </w:r>
       <w:r>
         <w:rPr>
@@ -664,7 +1027,7 @@
           <w:color w:val="4472C4" w:themeColor="accent1"/>
           <w:lang w:val="en-US"/>
         </w:rPr>
-        <w:t>Models, performance and prediction scores</w:t>
+        <w:t>Conclusion and final model</w:t>
       </w:r>
     </w:p>
     <w:p>
@@ -678,195 +1041,9 @@
       <w:r>
         <w:rPr>
           <w:rFonts w:cstheme="minorHAnsi"/>
-          <w:noProof/>
-          <w:lang w:val="en-US"/>
-        </w:rPr>
-        <w:drawing>
-          <wp:anchor distT="0" distB="0" distL="114300" distR="114300" simplePos="0" relativeHeight="251658240" behindDoc="1" locked="0" layoutInCell="1" allowOverlap="1" wp14:anchorId="7C9DFAC5" wp14:editId="7023BE06">
-            <wp:simplePos x="0" y="0"/>
-            <wp:positionH relativeFrom="margin">
-              <wp:align>right</wp:align>
-            </wp:positionH>
-            <wp:positionV relativeFrom="paragraph">
-              <wp:posOffset>427325</wp:posOffset>
-            </wp:positionV>
-            <wp:extent cx="2407920" cy="2051685"/>
-            <wp:effectExtent l="0" t="0" r="0" b="5715"/>
-            <wp:wrapSquare wrapText="bothSides"/>
-            <wp:docPr id="1" name="Picture 1"/>
-            <wp:cNvGraphicFramePr>
-              <a:graphicFrameLocks xmlns:a="http://schemas.openxmlformats.org/drawingml/2006/main" noChangeAspect="1"/>
-            </wp:cNvGraphicFramePr>
-            <a:graphic xmlns:a="http://schemas.openxmlformats.org/drawingml/2006/main">
-              <a:graphicData uri="http://schemas.openxmlformats.org/drawingml/2006/picture">
-                <pic:pic xmlns:pic="http://schemas.openxmlformats.org/drawingml/2006/picture">
-                  <pic:nvPicPr>
-                    <pic:cNvPr id="0" name="Picture 2"/>
-                    <pic:cNvPicPr>
-                      <a:picLocks noChangeAspect="1" noChangeArrowheads="1"/>
-                    </pic:cNvPicPr>
-                  </pic:nvPicPr>
-                  <pic:blipFill>
-                    <a:blip r:embed="rId5" cstate="print">
-                      <a:extLst>
-                        <a:ext uri="{28A0092B-C50C-407E-A947-70E740481C1C}">
-                          <a14:useLocalDpi xmlns:a14="http://schemas.microsoft.com/office/drawing/2010/main" val="0"/>
-                        </a:ext>
-                      </a:extLst>
-                    </a:blip>
-                    <a:srcRect/>
-                    <a:stretch>
-                      <a:fillRect/>
-                    </a:stretch>
-                  </pic:blipFill>
-                  <pic:spPr bwMode="auto">
-                    <a:xfrm>
-                      <a:off x="0" y="0"/>
-                      <a:ext cx="2407920" cy="2051685"/>
-                    </a:xfrm>
-                    <a:prstGeom prst="rect">
-                      <a:avLst/>
-                    </a:prstGeom>
-                    <a:noFill/>
-                  </pic:spPr>
-                </pic:pic>
-              </a:graphicData>
-            </a:graphic>
-            <wp14:sizeRelH relativeFrom="margin">
-              <wp14:pctWidth>0</wp14:pctWidth>
-            </wp14:sizeRelH>
-            <wp14:sizeRelV relativeFrom="margin">
-              <wp14:pctHeight>0</wp14:pctHeight>
-            </wp14:sizeRelV>
-          </wp:anchor>
-        </w:drawing>
-      </w:r>
-      <w:r>
-        <w:rPr>
-          <w:rFonts w:cstheme="minorHAnsi"/>
-          <w:lang w:val="en-US"/>
-        </w:rPr>
-        <w:t xml:space="preserve">The general approach to the problem consisted of three main steps: computing base models, training neural </w:t>
-      </w:r>
-      <w:r>
-        <w:rPr>
-          <w:rFonts w:cstheme="minorHAnsi"/>
-          <w:lang w:val="en-US"/>
-        </w:rPr>
-        <w:t>networks and</w:t>
-      </w:r>
-      <w:r>
-        <w:rPr>
-          <w:rFonts w:cstheme="minorHAnsi"/>
-          <w:lang w:val="en-US"/>
-        </w:rPr>
-        <w:t xml:space="preserve"> performing PCA on the dataset before training the models.</w:t>
-      </w:r>
-    </w:p>
-    <w:p>
-      <w:pPr>
-        <w:jc w:val="both"/>
-        <w:rPr>
-          <w:rFonts w:cstheme="minorHAnsi"/>
-          <w:lang w:val="en-US"/>
-        </w:rPr>
-      </w:pPr>
-      <w:r>
-        <w:rPr>
-          <w:rFonts w:cstheme="minorHAnsi"/>
-          <w:lang w:val="en-US"/>
-        </w:rPr>
-        <w:t xml:space="preserve">Regarding the performance of base models, it can be said that it is suboptimal. Naïve bayes had a predicted performance of 0.309 and the true score was 0.323. For the logistic model, these numbers were 0.470 and </w:t>
-      </w:r>
-      <w:proofErr w:type="gramStart"/>
-      <w:r>
-        <w:rPr>
-          <w:rFonts w:cstheme="minorHAnsi"/>
-          <w:lang w:val="en-US"/>
-        </w:rPr>
-        <w:t>0.466</w:t>
-      </w:r>
-      <w:proofErr w:type="gramEnd"/>
-      <w:r>
-        <w:rPr>
-          <w:rFonts w:cstheme="minorHAnsi"/>
-          <w:lang w:val="en-US"/>
-        </w:rPr>
-        <w:t xml:space="preserve"> respectively.</w:t>
-      </w:r>
-    </w:p>
-    <w:p>
-      <w:pPr>
-        <w:jc w:val="both"/>
-        <w:rPr>
-          <w:rFonts w:cstheme="minorHAnsi"/>
-          <w:lang w:val="en-US"/>
-        </w:rPr>
-      </w:pPr>
-      <w:r>
-        <w:rPr>
-          <w:rFonts w:cstheme="minorHAnsi"/>
-          <w:lang w:val="en-US"/>
-        </w:rPr>
-        <w:t xml:space="preserve">In the case of neural networks, </w:t>
-      </w:r>
-      <w:r>
-        <w:rPr>
-          <w:rFonts w:cstheme="minorHAnsi"/>
-          <w:lang w:val="en-US"/>
-        </w:rPr>
-        <w:t xml:space="preserve">several approaches were taken. First, parameters were tries at random which initially brought significant performance improvements (up to 0.669 predicted score). </w:t>
-      </w:r>
-    </w:p>
-    <w:p>
-      <w:pPr>
-        <w:jc w:val="both"/>
-        <w:rPr>
-          <w:rFonts w:cstheme="minorHAnsi"/>
-          <w:lang w:val="en-US"/>
-        </w:rPr>
-      </w:pPr>
-      <w:r>
-        <w:rPr>
-          <w:rFonts w:cstheme="minorHAnsi"/>
-          <w:lang w:val="en-US"/>
-        </w:rPr>
-        <w:t>A bottleneck was experienced when trying to train several different neural networks using a for loop and varying parameter</w:t>
-      </w:r>
-      <w:r>
-        <w:rPr>
-          <w:rFonts w:cstheme="minorHAnsi"/>
-          <w:lang w:val="en-US"/>
-        </w:rPr>
-        <w:t>s</w:t>
-      </w:r>
-      <w:r>
-        <w:rPr>
-          <w:rFonts w:cstheme="minorHAnsi"/>
-          <w:lang w:val="en-US"/>
-        </w:rPr>
-        <w:t>. The reason for this was computing power. For this reason, only certain parameter settings were iterated over, thus creating 40 networks to compare</w:t>
-      </w:r>
-      <w:r>
-        <w:rPr>
-          <w:rFonts w:cstheme="minorHAnsi"/>
-          <w:lang w:val="en-US"/>
-        </w:rPr>
-        <w:t xml:space="preserve"> and raising the need to use random search cv</w:t>
-      </w:r>
-      <w:r>
-        <w:rPr>
-          <w:rFonts w:cstheme="minorHAnsi"/>
-          <w:lang w:val="en-US"/>
-        </w:rPr>
-        <w:t xml:space="preserve">. </w:t>
-      </w:r>
-      <w:r>
-        <w:rPr>
-          <w:rFonts w:cstheme="minorHAnsi"/>
-          <w:lang w:val="en-US"/>
-        </w:rPr>
-        <w:t>Afterwards, deep neural networks were tried by hand by using Google Collab notebooks as additional computing power. Performance for each of these 14 tests is found in `</w:t>
+          <w:lang w:val="en-US"/>
+        </w:rPr>
+        <w:t xml:space="preserve">In conclusion, the final model chosen was a neural network trained with alpha = 1.1, </w:t>
       </w:r>
       <w:proofErr w:type="spellStart"/>
       <w:r>
@@ -874,7 +1051,7 @@
           <w:rFonts w:cstheme="minorHAnsi"/>
           <w:lang w:val="en-US"/>
         </w:rPr>
-        <w:t>NNetworkTests</w:t>
+        <w:t>relu</w:t>
       </w:r>
       <w:proofErr w:type="spellEnd"/>
       <w:r>
@@ -882,77 +1059,7 @@
           <w:rFonts w:cstheme="minorHAnsi"/>
           <w:lang w:val="en-US"/>
         </w:rPr>
-        <w:t>` notebook.</w:t>
-      </w:r>
-    </w:p>
-    <w:p>
-      <w:pPr>
-        <w:jc w:val="both"/>
-        <w:rPr>
-          <w:rFonts w:cstheme="minorHAnsi"/>
-          <w:lang w:val="en-US"/>
-        </w:rPr>
-      </w:pPr>
-      <w:r>
-        <w:rPr>
-          <w:rFonts w:cstheme="minorHAnsi"/>
-          <w:lang w:val="en-US"/>
-        </w:rPr>
-        <w:t xml:space="preserve">Finally, PCA was </w:t>
-      </w:r>
-    </w:p>
-    <w:p>
-      <w:pPr>
-        <w:jc w:val="both"/>
-        <w:rPr>
-          <w:rFonts w:cstheme="minorHAnsi"/>
-          <w:b/>
-          <w:color w:val="4472C4" w:themeColor="accent1"/>
-          <w:lang w:val="en-US"/>
-        </w:rPr>
-      </w:pPr>
-      <w:r>
-        <w:rPr>
-          <w:rFonts w:cstheme="minorHAnsi"/>
-          <w:b/>
-          <w:color w:val="4472C4" w:themeColor="accent1"/>
-          <w:lang w:val="en-US"/>
-        </w:rPr>
-        <w:t>4</w:t>
-      </w:r>
-      <w:r>
-        <w:rPr>
-          <w:rFonts w:cstheme="minorHAnsi"/>
-          <w:b/>
-          <w:color w:val="4472C4" w:themeColor="accent1"/>
-          <w:lang w:val="en-US"/>
-        </w:rPr>
-        <w:t xml:space="preserve">. </w:t>
-      </w:r>
-      <w:r>
-        <w:rPr>
-          <w:rFonts w:cstheme="minorHAnsi"/>
-          <w:b/>
-          <w:color w:val="4472C4" w:themeColor="accent1"/>
-          <w:lang w:val="en-US"/>
-        </w:rPr>
-        <w:t>Conclusion</w:t>
-      </w:r>
-    </w:p>
-    <w:p>
-      <w:pPr>
-        <w:jc w:val="both"/>
-        <w:rPr>
-          <w:rFonts w:cstheme="minorHAnsi"/>
-          <w:lang w:val="en-US"/>
-        </w:rPr>
-      </w:pPr>
-      <w:r>
-        <w:rPr>
-          <w:rFonts w:cstheme="minorHAnsi"/>
-          <w:lang w:val="en-US"/>
-        </w:rPr>
-        <w:t>This practical case is an example of the anchoring bias explained in the heuristics section of</w:t>
+        <w:t xml:space="preserve"> activation functions and adaptative learning rate and the following layer structure: (200, 100, 100, 50). The training data was previously processed with a PCA and the first 203 components were chosen. Final competition accuracy was 0.769.</w:t>
       </w:r>
     </w:p>
     <w:sectPr>
@@ -963,6 +1070,104 @@
     </w:sectPr>
   </w:body>
 </w:document>
+</file>
+
+<file path=word/endnotes.xml><?xml version="1.0" encoding="utf-8"?>
+<w:endnotes xmlns:wpc="http://schemas.microsoft.com/office/word/2010/wordprocessingCanvas" xmlns:cx="http://schemas.microsoft.com/office/drawing/2014/chartex" xmlns:cx1="http://schemas.microsoft.com/office/drawing/2015/9/8/chartex" xmlns:cx2="http://schemas.microsoft.com/office/drawing/2015/10/21/chartex" xmlns:cx3="http://schemas.microsoft.com/office/drawing/2016/5/9/chartex" xmlns:cx4="http://schemas.microsoft.com/office/drawing/2016/5/10/chartex" xmlns:cx5="http://schemas.microsoft.com/office/drawing/2016/5/11/chartex" xmlns:cx6="http://schemas.microsoft.com/office/drawing/2016/5/12/chartex" xmlns:cx7="http://schemas.microsoft.com/office/drawing/2016/5/13/chartex" xmlns:cx8="http://schemas.microsoft.com/office/drawing/2016/5/14/chartex" xmlns:mc="http://schemas.openxmlformats.org/markup-compatibility/2006" xmlns:aink="http://schemas.microsoft.com/office/drawing/2016/ink" xmlns:am3d="http://schemas.microsoft.com/office/drawing/2017/model3d" xmlns:o="urn:schemas-microsoft-com:office:office" xmlns:r="http://schemas.openxmlformats.org/officeDocument/2006/relationships" xmlns:m="http://schemas.openxmlformats.org/officeDocument/2006/math" xmlns:v="urn:schemas-microsoft-com:vml" xmlns:wp14="http://schemas.microsoft.com/office/word/2010/wordprocessingDrawing" xmlns:wp="http://schemas.openxmlformats.org/drawingml/2006/wordprocessingDrawing" xmlns:w10="urn:schemas-microsoft-com:office:word" xmlns:w="http://schemas.openxmlformats.org/wordprocessingml/2006/main" xmlns:w14="http://schemas.microsoft.com/office/word/2010/wordml" xmlns:w15="http://schemas.microsoft.com/office/word/2012/wordml" xmlns:w16cex="http://schemas.microsoft.com/office/word/2018/wordml/cex" xmlns:w16cid="http://schemas.microsoft.com/office/word/2016/wordml/cid" xmlns:w16="http://schemas.microsoft.com/office/word/2018/wordml" xmlns:w16se="http://schemas.microsoft.com/office/word/2015/wordml/symex" xmlns:wpg="http://schemas.microsoft.com/office/word/2010/wordprocessingGroup" xmlns:wpi="http://schemas.microsoft.com/office/word/2010/wordprocessingInk" xmlns:wne="http://schemas.microsoft.com/office/word/2006/wordml" xmlns:wps="http://schemas.microsoft.com/office/word/2010/wordprocessingShape" mc:Ignorable="w14 w15 w16se w16cid w16 w16cex wp14">
+  <w:endnote w:type="separator" w:id="-1">
+    <w:p>
+      <w:pPr>
+        <w:spacing w:after="0" w:line="240" w:lineRule="auto"/>
+      </w:pPr>
+      <w:r>
+        <w:separator/>
+      </w:r>
+    </w:p>
+  </w:endnote>
+  <w:endnote w:type="continuationSeparator" w:id="0">
+    <w:p>
+      <w:pPr>
+        <w:spacing w:after="0" w:line="240" w:lineRule="auto"/>
+      </w:pPr>
+      <w:r>
+        <w:continuationSeparator/>
+      </w:r>
+    </w:p>
+  </w:endnote>
+</w:endnotes>
+</file>
+
+<file path=word/footnotes.xml><?xml version="1.0" encoding="utf-8"?>
+<w:footnotes xmlns:wpc="http://schemas.microsoft.com/office/word/2010/wordprocessingCanvas" xmlns:cx="http://schemas.microsoft.com/office/drawing/2014/chartex" xmlns:cx1="http://schemas.microsoft.com/office/drawing/2015/9/8/chartex" xmlns:cx2="http://schemas.microsoft.com/office/drawing/2015/10/21/chartex" xmlns:cx3="http://schemas.microsoft.com/office/drawing/2016/5/9/chartex" xmlns:cx4="http://schemas.microsoft.com/office/drawing/2016/5/10/chartex" xmlns:cx5="http://schemas.microsoft.com/office/drawing/2016/5/11/chartex" xmlns:cx6="http://schemas.microsoft.com/office/drawing/2016/5/12/chartex" xmlns:cx7="http://schemas.microsoft.com/office/drawing/2016/5/13/chartex" xmlns:cx8="http://schemas.microsoft.com/office/drawing/2016/5/14/chartex" xmlns:mc="http://schemas.openxmlformats.org/markup-compatibility/2006" xmlns:aink="http://schemas.microsoft.com/office/drawing/2016/ink" xmlns:am3d="http://schemas.microsoft.com/office/drawing/2017/model3d" xmlns:o="urn:schemas-microsoft-com:office:office" xmlns:r="http://schemas.openxmlformats.org/officeDocument/2006/relationships" xmlns:m="http://schemas.openxmlformats.org/officeDocument/2006/math" xmlns:v="urn:schemas-microsoft-com:vml" xmlns:wp14="http://schemas.microsoft.com/office/word/2010/wordprocessingDrawing" xmlns:wp="http://schemas.openxmlformats.org/drawingml/2006/wordprocessingDrawing" xmlns:w10="urn:schemas-microsoft-com:office:word" xmlns:w="http://schemas.openxmlformats.org/wordprocessingml/2006/main" xmlns:w14="http://schemas.microsoft.com/office/word/2010/wordml" xmlns:w15="http://schemas.microsoft.com/office/word/2012/wordml" xmlns:w16cex="http://schemas.microsoft.com/office/word/2018/wordml/cex" xmlns:w16cid="http://schemas.microsoft.com/office/word/2016/wordml/cid" xmlns:w16="http://schemas.microsoft.com/office/word/2018/wordml" xmlns:w16se="http://schemas.microsoft.com/office/word/2015/wordml/symex" xmlns:wpg="http://schemas.microsoft.com/office/word/2010/wordprocessingGroup" xmlns:wpi="http://schemas.microsoft.com/office/word/2010/wordprocessingInk" xmlns:wne="http://schemas.microsoft.com/office/word/2006/wordml" xmlns:wps="http://schemas.microsoft.com/office/word/2010/wordprocessingShape" mc:Ignorable="w14 w15 w16se w16cid w16 w16cex wp14">
+  <w:footnote w:type="separator" w:id="-1">
+    <w:p>
+      <w:pPr>
+        <w:spacing w:after="0" w:line="240" w:lineRule="auto"/>
+      </w:pPr>
+      <w:r>
+        <w:separator/>
+      </w:r>
+    </w:p>
+  </w:footnote>
+  <w:footnote w:type="continuationSeparator" w:id="0">
+    <w:p>
+      <w:pPr>
+        <w:spacing w:after="0" w:line="240" w:lineRule="auto"/>
+      </w:pPr>
+      <w:r>
+        <w:continuationSeparator/>
+      </w:r>
+    </w:p>
+  </w:footnote>
+  <w:footnote w:id="1">
+    <w:p>
+      <w:pPr>
+        <w:pStyle w:val="FootnoteText"/>
+        <w:rPr>
+          <w:lang w:val="en-GB"/>
+        </w:rPr>
+      </w:pPr>
+      <w:r>
+        <w:rPr>
+          <w:rStyle w:val="FootnoteReference"/>
+        </w:rPr>
+        <w:footnoteRef/>
+      </w:r>
+      <w:r>
+        <w:rPr>
+          <w:lang w:val="en-GB"/>
+        </w:rPr>
+        <w:t xml:space="preserve"> All code and processes can b</w:t>
+      </w:r>
+      <w:r>
+        <w:rPr>
+          <w:lang w:val="en-GB"/>
+        </w:rPr>
+        <w:t xml:space="preserve">e found in </w:t>
+      </w:r>
+      <w:r>
+        <w:rPr>
+          <w:lang w:val="en-GB"/>
+        </w:rPr>
+        <w:t>github.com/</w:t>
+      </w:r>
+      <w:proofErr w:type="spellStart"/>
+      <w:r>
+        <w:rPr>
+          <w:lang w:val="en-GB"/>
+        </w:rPr>
+        <w:t>noriolg</w:t>
+      </w:r>
+      <w:proofErr w:type="spellEnd"/>
+      <w:r>
+        <w:rPr>
+          <w:lang w:val="en-GB"/>
+        </w:rPr>
+        <w:t>/font-recognition-model</w:t>
+      </w:r>
+    </w:p>
+  </w:footnote>
+</w:footnotes>
 </file>
 
 <file path=word/numbering.xml><?xml version="1.0" encoding="utf-8"?>
@@ -1860,7 +2065,6 @@
   <w:style w:type="character" w:default="1" w:styleId="DefaultParagraphFont">
     <w:name w:val="Default Paragraph Font"/>
     <w:uiPriority w:val="1"/>
-    <w:semiHidden/>
     <w:unhideWhenUsed/>
   </w:style>
   <w:style w:type="table" w:default="1" w:styleId="TableNormal">
@@ -1922,6 +2126,46 @@
     <w:rsid w:val="00995112"/>
     <w:rPr>
       <w:color w:val="808080"/>
+    </w:rPr>
+  </w:style>
+  <w:style w:type="paragraph" w:styleId="FootnoteText">
+    <w:name w:val="footnote text"/>
+    <w:basedOn w:val="Normal"/>
+    <w:link w:val="FootnoteTextChar"/>
+    <w:uiPriority w:val="99"/>
+    <w:semiHidden/>
+    <w:unhideWhenUsed/>
+    <w:rsid w:val="00297510"/>
+    <w:pPr>
+      <w:spacing w:after="0" w:line="240" w:lineRule="auto"/>
+    </w:pPr>
+    <w:rPr>
+      <w:sz w:val="20"/>
+      <w:szCs w:val="20"/>
+    </w:rPr>
+  </w:style>
+  <w:style w:type="character" w:customStyle="1" w:styleId="FootnoteTextChar">
+    <w:name w:val="Footnote Text Char"/>
+    <w:basedOn w:val="DefaultParagraphFont"/>
+    <w:link w:val="FootnoteText"/>
+    <w:uiPriority w:val="99"/>
+    <w:semiHidden/>
+    <w:rsid w:val="00297510"/>
+    <w:rPr>
+      <w:sz w:val="20"/>
+      <w:szCs w:val="20"/>
+      <w:lang w:val="es-ES"/>
+    </w:rPr>
+  </w:style>
+  <w:style w:type="character" w:styleId="FootnoteReference">
+    <w:name w:val="footnote reference"/>
+    <w:basedOn w:val="DefaultParagraphFont"/>
+    <w:uiPriority w:val="99"/>
+    <w:semiHidden/>
+    <w:unhideWhenUsed/>
+    <w:rsid w:val="00297510"/>
+    <w:rPr>
+      <w:vertAlign w:val="superscript"/>
     </w:rPr>
   </w:style>
 </w:styles>
@@ -2220,4 +2464,16 @@
     </a:ext>
   </a:extLst>
 </a:theme>
+</file>
+
+<file path=customXml/item1.xml><?xml version="1.0" encoding="utf-8"?>
+<b:Sources xmlns:b="http://schemas.openxmlformats.org/officeDocument/2006/bibliography" xmlns="http://schemas.openxmlformats.org/officeDocument/2006/bibliography" SelectedStyle="\APASixthEditionOfficeOnline.xsl" StyleName="APA" Version="6"/>
+</file>
+
+<file path=customXml/itemProps1.xml><?xml version="1.0" encoding="utf-8"?>
+<ds:datastoreItem xmlns:ds="http://schemas.openxmlformats.org/officeDocument/2006/customXml" ds:itemID="{91BF3CDD-D163-4E7C-AAE9-9CCA41896093}">
+  <ds:schemaRefs>
+    <ds:schemaRef ds:uri="http://schemas.openxmlformats.org/officeDocument/2006/bibliography"/>
+  </ds:schemaRefs>
+</ds:datastoreItem>
 </file>
</xml_diff>